<commit_message>
seguimos haciendo la memoria
</commit_message>
<xml_diff>
--- a/Solicitud de tutor y de título y tema (2024-2025).docx
+++ b/Solicitud de tutor y de título y tema (2024-2025).docx
@@ -884,15 +884,7 @@
     </w:p>
     <w:p>
       <w:r>
-        <w:t xml:space="preserve">La aplicación centralizará tanto la parte operativa, realizada por los operarios, como la parte administrativa, proporcionando una visualización 3D del almacén para facilitar el acceso a la información de todos los pallets almacenados. El sistema, desarrollado con Spring </w:t>
-      </w:r>
-      <w:proofErr w:type="spellStart"/>
-      <w:r>
-        <w:t>Boot</w:t>
-      </w:r>
-      <w:proofErr w:type="spellEnd"/>
-      <w:r>
-        <w:t xml:space="preserve"> para la API REST y utilizando MySQL como base de datos, gestionará estadísticas del almacén y garantizará el registro de entradas y salidas de mercancías.</w:t>
+        <w:t>La aplicación centralizará tanto la parte operativa, realizada por los operarios, como la parte administrativa, proporcionando una visualización 3D del almacén para facilitar el acceso a la información de todos los pallets almacenados. El sistema, desarrollado con Spring Boot para la API REST y utilizando MySQL como base de datos, gestionará estadísticas del almacén y garantizará el registro de entradas y salidas de mercancías.</w:t>
       </w:r>
     </w:p>
     <w:p>
@@ -1269,6 +1261,11 @@
       </w:r>
     </w:p>
     <w:p>
+      <w:pPr>
+        <w:rPr>
+          <w:lang w:val="en-GB"/>
+        </w:rPr>
+      </w:pPr>
       <w:r>
         <w:rPr>
           <w:lang w:val="en-US"/>
@@ -1293,719 +1290,24 @@
         </w:rPr>
         <w:t xml:space="preserve"> application for warehouse management, focusing on the efficient management of inventories, products, orders, and stock movements. </w:t>
       </w:r>
-      <w:proofErr w:type="spellStart"/>
-      <w:r>
-        <w:t>The</w:t>
-      </w:r>
-      <w:proofErr w:type="spellEnd"/>
-      <w:r>
-        <w:t xml:space="preserve"> </w:t>
-      </w:r>
-      <w:proofErr w:type="spellStart"/>
-      <w:r>
-        <w:t>application</w:t>
-      </w:r>
-      <w:proofErr w:type="spellEnd"/>
-      <w:r>
-        <w:t xml:space="preserve"> </w:t>
-      </w:r>
-      <w:proofErr w:type="spellStart"/>
-      <w:r>
-        <w:t>will</w:t>
-      </w:r>
-      <w:proofErr w:type="spellEnd"/>
-      <w:r>
-        <w:t xml:space="preserve"> </w:t>
-      </w:r>
-      <w:proofErr w:type="spellStart"/>
-      <w:r>
-        <w:t>allow</w:t>
-      </w:r>
-      <w:proofErr w:type="spellEnd"/>
-      <w:r>
-        <w:t xml:space="preserve"> </w:t>
-      </w:r>
-      <w:proofErr w:type="spellStart"/>
-      <w:r>
-        <w:t>the</w:t>
-      </w:r>
-      <w:proofErr w:type="spellEnd"/>
-      <w:r>
-        <w:t xml:space="preserve"> manual </w:t>
-      </w:r>
-      <w:proofErr w:type="spellStart"/>
-      <w:r>
-        <w:t>processing</w:t>
-      </w:r>
-      <w:proofErr w:type="spellEnd"/>
-      <w:r>
-        <w:t xml:space="preserve"> </w:t>
-      </w:r>
-      <w:proofErr w:type="spellStart"/>
-      <w:r>
-        <w:t>of</w:t>
-      </w:r>
-      <w:proofErr w:type="spellEnd"/>
-      <w:r>
-        <w:t xml:space="preserve"> </w:t>
-      </w:r>
-      <w:proofErr w:type="spellStart"/>
-      <w:r>
-        <w:t>orders</w:t>
-      </w:r>
-      <w:proofErr w:type="spellEnd"/>
-      <w:r>
-        <w:t xml:space="preserve"> </w:t>
-      </w:r>
-      <w:proofErr w:type="spellStart"/>
-      <w:r>
-        <w:t>by</w:t>
-      </w:r>
-      <w:proofErr w:type="spellEnd"/>
-      <w:r>
-        <w:t xml:space="preserve"> </w:t>
-      </w:r>
-      <w:proofErr w:type="spellStart"/>
-      <w:r>
-        <w:t>operators</w:t>
-      </w:r>
-      <w:proofErr w:type="spellEnd"/>
-      <w:r>
-        <w:t xml:space="preserve">, </w:t>
-      </w:r>
-      <w:proofErr w:type="spellStart"/>
-      <w:r>
-        <w:t>who</w:t>
-      </w:r>
-      <w:proofErr w:type="spellEnd"/>
-      <w:r>
-        <w:t xml:space="preserve"> </w:t>
-      </w:r>
-      <w:proofErr w:type="spellStart"/>
-      <w:r>
-        <w:t>will</w:t>
-      </w:r>
-      <w:proofErr w:type="spellEnd"/>
-      <w:r>
-        <w:t xml:space="preserve"> </w:t>
-      </w:r>
-      <w:proofErr w:type="spellStart"/>
-      <w:r>
-        <w:t>have</w:t>
-      </w:r>
-      <w:proofErr w:type="spellEnd"/>
-      <w:r>
-        <w:t xml:space="preserve"> </w:t>
-      </w:r>
-      <w:proofErr w:type="spellStart"/>
-      <w:r>
-        <w:t>an</w:t>
-      </w:r>
-      <w:proofErr w:type="spellEnd"/>
-      <w:r>
-        <w:t xml:space="preserve"> Android </w:t>
-      </w:r>
-      <w:proofErr w:type="spellStart"/>
-      <w:r>
-        <w:t>application</w:t>
-      </w:r>
-      <w:proofErr w:type="spellEnd"/>
-      <w:r>
-        <w:t xml:space="preserve"> to </w:t>
-      </w:r>
-      <w:proofErr w:type="spellStart"/>
-      <w:r>
-        <w:t>increase</w:t>
-      </w:r>
-      <w:proofErr w:type="spellEnd"/>
-      <w:r>
-        <w:t xml:space="preserve"> </w:t>
-      </w:r>
-      <w:proofErr w:type="spellStart"/>
-      <w:r>
-        <w:t>efficiency</w:t>
-      </w:r>
-      <w:proofErr w:type="spellEnd"/>
-      <w:r>
-        <w:t xml:space="preserve"> in </w:t>
-      </w:r>
-      <w:proofErr w:type="spellStart"/>
-      <w:r>
-        <w:t>handling</w:t>
-      </w:r>
-      <w:proofErr w:type="spellEnd"/>
-      <w:r>
-        <w:t xml:space="preserve"> </w:t>
-      </w:r>
-      <w:proofErr w:type="spellStart"/>
-      <w:r>
-        <w:t>information</w:t>
-      </w:r>
-      <w:proofErr w:type="spellEnd"/>
-      <w:r>
-        <w:t xml:space="preserve"> and </w:t>
-      </w:r>
-      <w:proofErr w:type="spellStart"/>
-      <w:r>
-        <w:t>managing</w:t>
-      </w:r>
-      <w:proofErr w:type="spellEnd"/>
-      <w:r>
-        <w:t xml:space="preserve"> </w:t>
-      </w:r>
-      <w:proofErr w:type="spellStart"/>
-      <w:r>
-        <w:t>operations</w:t>
-      </w:r>
-      <w:proofErr w:type="spellEnd"/>
-      <w:r>
-        <w:t xml:space="preserve">. </w:t>
-      </w:r>
-      <w:proofErr w:type="spellStart"/>
-      <w:r>
-        <w:t>Additionally</w:t>
-      </w:r>
-      <w:proofErr w:type="spellEnd"/>
-      <w:r>
-        <w:t xml:space="preserve">, a </w:t>
-      </w:r>
-      <w:proofErr w:type="spellStart"/>
-      <w:r>
-        <w:t>permission</w:t>
-      </w:r>
-      <w:proofErr w:type="spellEnd"/>
-      <w:r>
-        <w:t xml:space="preserve"> and role </w:t>
-      </w:r>
-      <w:proofErr w:type="spellStart"/>
-      <w:r>
-        <w:t>system</w:t>
-      </w:r>
-      <w:proofErr w:type="spellEnd"/>
-      <w:r>
-        <w:t xml:space="preserve"> </w:t>
-      </w:r>
-      <w:proofErr w:type="spellStart"/>
-      <w:r>
-        <w:t>will</w:t>
-      </w:r>
-      <w:proofErr w:type="spellEnd"/>
-      <w:r>
-        <w:t xml:space="preserve"> be </w:t>
-      </w:r>
-      <w:proofErr w:type="spellStart"/>
-      <w:r>
-        <w:t>integrated</w:t>
-      </w:r>
-      <w:proofErr w:type="spellEnd"/>
-      <w:r>
-        <w:t xml:space="preserve"> to control </w:t>
-      </w:r>
-      <w:proofErr w:type="spellStart"/>
-      <w:r>
-        <w:t>user</w:t>
-      </w:r>
-      <w:proofErr w:type="spellEnd"/>
-      <w:r>
-        <w:t xml:space="preserve"> </w:t>
-      </w:r>
-      <w:proofErr w:type="spellStart"/>
-      <w:r>
-        <w:t>access</w:t>
-      </w:r>
-      <w:proofErr w:type="spellEnd"/>
-      <w:r>
-        <w:t xml:space="preserve"> to </w:t>
-      </w:r>
-      <w:proofErr w:type="spellStart"/>
-      <w:r>
-        <w:t>different</w:t>
-      </w:r>
-      <w:proofErr w:type="spellEnd"/>
-      <w:r>
-        <w:t xml:space="preserve"> </w:t>
-      </w:r>
-      <w:proofErr w:type="spellStart"/>
-      <w:r>
-        <w:t>functionalities</w:t>
-      </w:r>
-      <w:proofErr w:type="spellEnd"/>
-      <w:r>
-        <w:t xml:space="preserve"> </w:t>
-      </w:r>
-      <w:proofErr w:type="spellStart"/>
-      <w:r>
-        <w:t>of</w:t>
-      </w:r>
-      <w:proofErr w:type="spellEnd"/>
-      <w:r>
-        <w:t xml:space="preserve"> </w:t>
-      </w:r>
-      <w:proofErr w:type="spellStart"/>
-      <w:r>
-        <w:t>the</w:t>
-      </w:r>
-      <w:proofErr w:type="spellEnd"/>
-      <w:r>
-        <w:t xml:space="preserve"> software, </w:t>
-      </w:r>
-      <w:proofErr w:type="spellStart"/>
-      <w:r>
-        <w:t>allowing</w:t>
-      </w:r>
-      <w:proofErr w:type="spellEnd"/>
-      <w:r>
-        <w:t xml:space="preserve"> </w:t>
-      </w:r>
-      <w:proofErr w:type="spellStart"/>
-      <w:r>
-        <w:t>administrators</w:t>
-      </w:r>
-      <w:proofErr w:type="spellEnd"/>
-      <w:r>
-        <w:t xml:space="preserve"> to </w:t>
-      </w:r>
-      <w:proofErr w:type="spellStart"/>
-      <w:r>
-        <w:t>manage</w:t>
-      </w:r>
-      <w:proofErr w:type="spellEnd"/>
-      <w:r>
-        <w:t xml:space="preserve"> </w:t>
-      </w:r>
-      <w:proofErr w:type="spellStart"/>
-      <w:r>
-        <w:t>permissions</w:t>
-      </w:r>
-      <w:proofErr w:type="spellEnd"/>
-      <w:r>
-        <w:t xml:space="preserve"> and </w:t>
-      </w:r>
-      <w:proofErr w:type="spellStart"/>
-      <w:r>
-        <w:t>ensure</w:t>
-      </w:r>
-      <w:proofErr w:type="spellEnd"/>
-      <w:r>
-        <w:t xml:space="preserve"> </w:t>
-      </w:r>
-      <w:proofErr w:type="spellStart"/>
-      <w:r>
-        <w:t>the</w:t>
-      </w:r>
-      <w:proofErr w:type="spellEnd"/>
-      <w:r>
-        <w:t xml:space="preserve"> </w:t>
-      </w:r>
-      <w:proofErr w:type="spellStart"/>
-      <w:r>
-        <w:t>proper</w:t>
-      </w:r>
-      <w:proofErr w:type="spellEnd"/>
-      <w:r>
-        <w:t xml:space="preserve"> </w:t>
-      </w:r>
-      <w:proofErr w:type="spellStart"/>
-      <w:r>
-        <w:t>functioning</w:t>
-      </w:r>
-      <w:proofErr w:type="spellEnd"/>
-      <w:r>
-        <w:t xml:space="preserve"> </w:t>
-      </w:r>
-      <w:proofErr w:type="spellStart"/>
-      <w:r>
-        <w:t>of</w:t>
-      </w:r>
-      <w:proofErr w:type="spellEnd"/>
-      <w:r>
-        <w:t xml:space="preserve"> </w:t>
-      </w:r>
-      <w:proofErr w:type="spellStart"/>
-      <w:r>
-        <w:t>the</w:t>
-      </w:r>
-      <w:proofErr w:type="spellEnd"/>
-      <w:r>
-        <w:t xml:space="preserve"> </w:t>
-      </w:r>
-      <w:proofErr w:type="spellStart"/>
-      <w:r>
-        <w:t>system</w:t>
-      </w:r>
-      <w:proofErr w:type="spellEnd"/>
-      <w:r>
-        <w:t>.</w:t>
-      </w:r>
-    </w:p>
-    <w:p>
-      <w:proofErr w:type="spellStart"/>
-      <w:r>
-        <w:t>The</w:t>
-      </w:r>
-      <w:proofErr w:type="spellEnd"/>
-      <w:r>
-        <w:t xml:space="preserve"> </w:t>
-      </w:r>
-      <w:proofErr w:type="spellStart"/>
-      <w:r>
-        <w:t>application</w:t>
-      </w:r>
-      <w:proofErr w:type="spellEnd"/>
-      <w:r>
-        <w:t xml:space="preserve"> </w:t>
-      </w:r>
-      <w:proofErr w:type="spellStart"/>
-      <w:r>
-        <w:t>will</w:t>
-      </w:r>
-      <w:proofErr w:type="spellEnd"/>
-      <w:r>
-        <w:t xml:space="preserve"> </w:t>
-      </w:r>
-      <w:proofErr w:type="spellStart"/>
-      <w:r>
-        <w:t>centralize</w:t>
-      </w:r>
-      <w:proofErr w:type="spellEnd"/>
-      <w:r>
-        <w:t xml:space="preserve"> </w:t>
-      </w:r>
-      <w:proofErr w:type="spellStart"/>
-      <w:r>
-        <w:t>both</w:t>
-      </w:r>
-      <w:proofErr w:type="spellEnd"/>
-      <w:r>
-        <w:t xml:space="preserve"> </w:t>
-      </w:r>
-      <w:proofErr w:type="spellStart"/>
-      <w:r>
-        <w:t>the</w:t>
-      </w:r>
-      <w:proofErr w:type="spellEnd"/>
-      <w:r>
-        <w:t xml:space="preserve"> </w:t>
-      </w:r>
-      <w:proofErr w:type="spellStart"/>
-      <w:r>
-        <w:t>operational</w:t>
-      </w:r>
-      <w:proofErr w:type="spellEnd"/>
-      <w:r>
-        <w:t xml:space="preserve"> </w:t>
-      </w:r>
-      <w:proofErr w:type="spellStart"/>
-      <w:r>
-        <w:t>part</w:t>
-      </w:r>
-      <w:proofErr w:type="spellEnd"/>
-      <w:r>
-        <w:t xml:space="preserve">, </w:t>
-      </w:r>
-      <w:proofErr w:type="spellStart"/>
-      <w:r>
-        <w:t>performed</w:t>
-      </w:r>
-      <w:proofErr w:type="spellEnd"/>
-      <w:r>
-        <w:t xml:space="preserve"> </w:t>
-      </w:r>
-      <w:proofErr w:type="spellStart"/>
-      <w:r>
-        <w:t>by</w:t>
-      </w:r>
-      <w:proofErr w:type="spellEnd"/>
-      <w:r>
-        <w:t xml:space="preserve"> </w:t>
-      </w:r>
-      <w:proofErr w:type="spellStart"/>
-      <w:r>
-        <w:t>the</w:t>
-      </w:r>
-      <w:proofErr w:type="spellEnd"/>
-      <w:r>
-        <w:t xml:space="preserve"> </w:t>
-      </w:r>
-      <w:proofErr w:type="spellStart"/>
-      <w:r>
-        <w:t>operators</w:t>
-      </w:r>
-      <w:proofErr w:type="spellEnd"/>
-      <w:r>
-        <w:t xml:space="preserve">, and </w:t>
-      </w:r>
-      <w:proofErr w:type="spellStart"/>
-      <w:r>
-        <w:t>the</w:t>
-      </w:r>
-      <w:proofErr w:type="spellEnd"/>
-      <w:r>
-        <w:t xml:space="preserve"> administrative </w:t>
-      </w:r>
-      <w:proofErr w:type="spellStart"/>
-      <w:r>
-        <w:t>part</w:t>
-      </w:r>
-      <w:proofErr w:type="spellEnd"/>
-      <w:r>
-        <w:t xml:space="preserve">, </w:t>
-      </w:r>
-      <w:proofErr w:type="spellStart"/>
-      <w:r>
-        <w:t>providing</w:t>
-      </w:r>
-      <w:proofErr w:type="spellEnd"/>
-      <w:r>
-        <w:t xml:space="preserve"> a 3D </w:t>
-      </w:r>
-      <w:proofErr w:type="spellStart"/>
-      <w:r>
-        <w:t>visualization</w:t>
-      </w:r>
-      <w:proofErr w:type="spellEnd"/>
-      <w:r>
-        <w:t xml:space="preserve"> </w:t>
-      </w:r>
-      <w:proofErr w:type="spellStart"/>
-      <w:r>
-        <w:t>of</w:t>
-      </w:r>
-      <w:proofErr w:type="spellEnd"/>
-      <w:r>
-        <w:t xml:space="preserve"> </w:t>
-      </w:r>
-      <w:proofErr w:type="spellStart"/>
-      <w:r>
-        <w:t>the</w:t>
-      </w:r>
-      <w:proofErr w:type="spellEnd"/>
-      <w:r>
-        <w:t xml:space="preserve"> </w:t>
-      </w:r>
-      <w:proofErr w:type="spellStart"/>
-      <w:r>
-        <w:t>warehouse</w:t>
-      </w:r>
-      <w:proofErr w:type="spellEnd"/>
-      <w:r>
-        <w:t xml:space="preserve"> to </w:t>
-      </w:r>
-      <w:proofErr w:type="spellStart"/>
-      <w:r>
-        <w:t>facilitate</w:t>
-      </w:r>
-      <w:proofErr w:type="spellEnd"/>
-      <w:r>
-        <w:t xml:space="preserve"> </w:t>
-      </w:r>
-      <w:proofErr w:type="spellStart"/>
-      <w:r>
-        <w:t>access</w:t>
-      </w:r>
-      <w:proofErr w:type="spellEnd"/>
-      <w:r>
-        <w:t xml:space="preserve"> to </w:t>
-      </w:r>
-      <w:proofErr w:type="spellStart"/>
-      <w:r>
-        <w:t>information</w:t>
-      </w:r>
-      <w:proofErr w:type="spellEnd"/>
-      <w:r>
-        <w:t xml:space="preserve"> </w:t>
-      </w:r>
-      <w:proofErr w:type="spellStart"/>
-      <w:r>
-        <w:t>about</w:t>
-      </w:r>
-      <w:proofErr w:type="spellEnd"/>
-      <w:r>
-        <w:t xml:space="preserve"> </w:t>
-      </w:r>
-      <w:proofErr w:type="spellStart"/>
-      <w:r>
-        <w:t>all</w:t>
-      </w:r>
-      <w:proofErr w:type="spellEnd"/>
-      <w:r>
-        <w:t xml:space="preserve"> </w:t>
-      </w:r>
-      <w:proofErr w:type="spellStart"/>
-      <w:r>
-        <w:t>stored</w:t>
-      </w:r>
-      <w:proofErr w:type="spellEnd"/>
-      <w:r>
-        <w:t xml:space="preserve"> pallets. </w:t>
-      </w:r>
-      <w:proofErr w:type="spellStart"/>
-      <w:r>
-        <w:t>The</w:t>
-      </w:r>
-      <w:proofErr w:type="spellEnd"/>
-      <w:r>
-        <w:t xml:space="preserve"> </w:t>
-      </w:r>
-      <w:proofErr w:type="spellStart"/>
-      <w:r>
-        <w:t>system</w:t>
-      </w:r>
-      <w:proofErr w:type="spellEnd"/>
-      <w:r>
-        <w:t xml:space="preserve">, </w:t>
-      </w:r>
-      <w:proofErr w:type="spellStart"/>
-      <w:r>
-        <w:t>developed</w:t>
-      </w:r>
-      <w:proofErr w:type="spellEnd"/>
-      <w:r>
-        <w:t xml:space="preserve"> </w:t>
-      </w:r>
-      <w:proofErr w:type="spellStart"/>
-      <w:r>
-        <w:t>with</w:t>
-      </w:r>
-      <w:proofErr w:type="spellEnd"/>
-      <w:r>
-        <w:t xml:space="preserve"> Spring </w:t>
-      </w:r>
-      <w:proofErr w:type="spellStart"/>
-      <w:r>
-        <w:t>Boot</w:t>
-      </w:r>
-      <w:proofErr w:type="spellEnd"/>
-      <w:r>
-        <w:t xml:space="preserve"> </w:t>
-      </w:r>
-      <w:proofErr w:type="spellStart"/>
-      <w:r>
-        <w:t>for</w:t>
-      </w:r>
-      <w:proofErr w:type="spellEnd"/>
-      <w:r>
-        <w:t xml:space="preserve"> </w:t>
-      </w:r>
-      <w:proofErr w:type="spellStart"/>
-      <w:r>
-        <w:t>the</w:t>
-      </w:r>
-      <w:proofErr w:type="spellEnd"/>
-      <w:r>
-        <w:t xml:space="preserve"> REST API and </w:t>
-      </w:r>
-      <w:proofErr w:type="spellStart"/>
-      <w:r>
-        <w:t>using</w:t>
-      </w:r>
-      <w:proofErr w:type="spellEnd"/>
-      <w:r>
-        <w:t xml:space="preserve"> MySQL as </w:t>
-      </w:r>
-      <w:proofErr w:type="spellStart"/>
-      <w:r>
-        <w:t>the</w:t>
-      </w:r>
-      <w:proofErr w:type="spellEnd"/>
-      <w:r>
-        <w:t xml:space="preserve"> </w:t>
-      </w:r>
-      <w:proofErr w:type="spellStart"/>
-      <w:r>
-        <w:t>database</w:t>
-      </w:r>
-      <w:proofErr w:type="spellEnd"/>
-      <w:r>
-        <w:t xml:space="preserve">, </w:t>
-      </w:r>
-      <w:proofErr w:type="spellStart"/>
-      <w:r>
-        <w:t>will</w:t>
-      </w:r>
-      <w:proofErr w:type="spellEnd"/>
-      <w:r>
-        <w:t xml:space="preserve"> </w:t>
-      </w:r>
-      <w:proofErr w:type="spellStart"/>
-      <w:r>
-        <w:t>manage</w:t>
-      </w:r>
-      <w:proofErr w:type="spellEnd"/>
-      <w:r>
-        <w:t xml:space="preserve"> </w:t>
-      </w:r>
-      <w:proofErr w:type="spellStart"/>
-      <w:r>
-        <w:t>warehouse</w:t>
-      </w:r>
-      <w:proofErr w:type="spellEnd"/>
-      <w:r>
-        <w:t xml:space="preserve"> </w:t>
-      </w:r>
-      <w:proofErr w:type="spellStart"/>
-      <w:r>
-        <w:t>statistics</w:t>
-      </w:r>
-      <w:proofErr w:type="spellEnd"/>
-      <w:r>
-        <w:t xml:space="preserve"> and </w:t>
-      </w:r>
-      <w:proofErr w:type="spellStart"/>
-      <w:r>
-        <w:t>ensure</w:t>
-      </w:r>
-      <w:proofErr w:type="spellEnd"/>
-      <w:r>
-        <w:t xml:space="preserve"> </w:t>
-      </w:r>
-      <w:proofErr w:type="spellStart"/>
-      <w:r>
-        <w:t>the</w:t>
-      </w:r>
-      <w:proofErr w:type="spellEnd"/>
-      <w:r>
-        <w:t xml:space="preserve"> </w:t>
-      </w:r>
-      <w:proofErr w:type="spellStart"/>
-      <w:r>
-        <w:t>registration</w:t>
-      </w:r>
-      <w:proofErr w:type="spellEnd"/>
-      <w:r>
-        <w:t xml:space="preserve"> </w:t>
-      </w:r>
-      <w:proofErr w:type="spellStart"/>
-      <w:r>
-        <w:t>of</w:t>
-      </w:r>
-      <w:proofErr w:type="spellEnd"/>
-      <w:r>
-        <w:t xml:space="preserve"> </w:t>
-      </w:r>
-      <w:proofErr w:type="spellStart"/>
-      <w:r>
-        <w:t>goods</w:t>
-      </w:r>
-      <w:proofErr w:type="spellEnd"/>
-      <w:r>
-        <w:t xml:space="preserve">' </w:t>
-      </w:r>
-      <w:proofErr w:type="spellStart"/>
-      <w:r>
-        <w:t>entries</w:t>
-      </w:r>
-      <w:proofErr w:type="spellEnd"/>
-      <w:r>
-        <w:t xml:space="preserve"> and </w:t>
-      </w:r>
-      <w:proofErr w:type="spellStart"/>
-      <w:r>
-        <w:t>exits</w:t>
-      </w:r>
-      <w:proofErr w:type="spellEnd"/>
-      <w:r>
-        <w:t>.</w:t>
+      <w:r>
+        <w:rPr>
+          <w:lang w:val="en-GB"/>
+        </w:rPr>
+        <w:t>The application will allow the manual processing of orders by operators, who will have an Android application to increase efficiency in handling information and managing operations. Additionally, a permission and role system will be integrated to control user access to different functionalities of the software, allowing administrators to manage permissions and ensure the proper functioning of the system.</w:t>
+      </w:r>
+    </w:p>
+    <w:p>
+      <w:pPr>
+        <w:rPr>
+          <w:lang w:val="en-GB"/>
+        </w:rPr>
+      </w:pPr>
+      <w:r>
+        <w:rPr>
+          <w:lang w:val="en-GB"/>
+        </w:rPr>
+        <w:t>The application will centralize both the operational part, performed by the operators, and the administrative part, providing a 3D visualization of the warehouse to facilitate access to information about all stored pallets. The system, developed with Spring Boot for the REST API and using MySQL as the database, will manage warehouse statistics and ensure the registration of goods' entries and exits.</w:t>
       </w:r>
     </w:p>
     <w:p>
@@ -2584,29 +1886,7 @@
             <w:szCs w:val="24"/>
             <w:lang w:val="gl-ES"/>
           </w:rPr>
-          <w:t>https://openjfx</w:t>
-        </w:r>
-        <w:r>
-          <w:rPr>
-            <w:rStyle w:val="Hipervnculo"/>
-            <w:smallCaps/>
-            <w:noProof/>
-            <w:sz w:val="24"/>
-            <w:szCs w:val="24"/>
-            <w:lang w:val="gl-ES"/>
-          </w:rPr>
-          <w:t>.</w:t>
-        </w:r>
-        <w:r>
-          <w:rPr>
-            <w:rStyle w:val="Hipervnculo"/>
-            <w:smallCaps/>
-            <w:noProof/>
-            <w:sz w:val="24"/>
-            <w:szCs w:val="24"/>
-            <w:lang w:val="gl-ES"/>
-          </w:rPr>
-          <w:t>io/</w:t>
+          <w:t>https://openjfx.io/</w:t>
         </w:r>
       </w:hyperlink>
     </w:p>
@@ -3149,14 +2429,28 @@
               <w:rFonts w:eastAsia="Times New Roman"/>
               <w:sz w:val="28"/>
             </w:rPr>
-            <w:t>2024</w:t>
+            <w:t>202</w:t>
           </w:r>
           <w:r>
             <w:rPr>
               <w:rFonts w:eastAsia="Times New Roman"/>
               <w:sz w:val="28"/>
             </w:rPr>
-            <w:t>-2025</w:t>
+            <w:t>5</w:t>
+          </w:r>
+          <w:r>
+            <w:rPr>
+              <w:rFonts w:eastAsia="Times New Roman"/>
+              <w:sz w:val="28"/>
+            </w:rPr>
+            <w:t>-202</w:t>
+          </w:r>
+          <w:r>
+            <w:rPr>
+              <w:rFonts w:eastAsia="Times New Roman"/>
+              <w:sz w:val="28"/>
+            </w:rPr>
+            <w:t>6</w:t>
           </w:r>
         </w:p>
         <w:p>

</xml_diff>